<commit_message>
Aggiunto Main, Auto, Autosalone Completata la classe Autosalone Javadoc finito Main corretto, diagrammi delle classi fatti
</commit_message>
<xml_diff>
--- a/UML/DIAGRAMMI ES AUTOSALONE 2021.docx
+++ b/UML/DIAGRAMMI ES AUTOSALONE 2021.docx
@@ -5,19 +5,22 @@
     <w:tbl>
       <w:tblPr>
         <w:tblStyle w:val="Grigliatabella"/>
-        <w:tblW w:w="0" w:type="auto"/>
+        <w:tblW w:w="9760" w:type="dxa"/>
         <w:tblLook w:val="04A0" w:firstRow="1" w:lastRow="0" w:firstColumn="1" w:lastColumn="0" w:noHBand="0" w:noVBand="1"/>
       </w:tblPr>
       <w:tblGrid>
-        <w:gridCol w:w="2407"/>
-        <w:gridCol w:w="2407"/>
-        <w:gridCol w:w="2407"/>
-        <w:gridCol w:w="2407"/>
+        <w:gridCol w:w="2440"/>
+        <w:gridCol w:w="2440"/>
+        <w:gridCol w:w="2440"/>
+        <w:gridCol w:w="2440"/>
       </w:tblGrid>
       <w:tr>
-        <w:tc>
-          <w:tcPr>
-            <w:tcW w:w="2407" w:type="dxa"/>
+        <w:trPr>
+          <w:trHeight w:val="274"/>
+        </w:trPr>
+        <w:tc>
+          <w:tcPr>
+            <w:tcW w:w="2440" w:type="dxa"/>
           </w:tcPr>
           <w:p>
             <w:r>
@@ -27,7 +30,7 @@
         </w:tc>
         <w:tc>
           <w:tcPr>
-            <w:tcW w:w="2407" w:type="dxa"/>
+            <w:tcW w:w="2440" w:type="dxa"/>
           </w:tcPr>
           <w:p>
             <w:r>
@@ -37,7 +40,7 @@
         </w:tc>
         <w:tc>
           <w:tcPr>
-            <w:tcW w:w="2407" w:type="dxa"/>
+            <w:tcW w:w="2440" w:type="dxa"/>
           </w:tcPr>
           <w:p>
             <w:r>
@@ -47,7 +50,7 @@
         </w:tc>
         <w:tc>
           <w:tcPr>
-            <w:tcW w:w="2407" w:type="dxa"/>
+            <w:tcW w:w="2440" w:type="dxa"/>
           </w:tcPr>
           <w:p>
             <w:r>
@@ -57,9 +60,12 @@
         </w:tc>
       </w:tr>
       <w:tr>
-        <w:tc>
-          <w:tcPr>
-            <w:tcW w:w="2407" w:type="dxa"/>
+        <w:trPr>
+          <w:trHeight w:val="2717"/>
+        </w:trPr>
+        <w:tc>
+          <w:tcPr>
+            <w:tcW w:w="2440" w:type="dxa"/>
           </w:tcPr>
           <w:p>
             <w:r>
@@ -69,7 +75,7 @@
         </w:tc>
         <w:tc>
           <w:tcPr>
-            <w:tcW w:w="2407" w:type="dxa"/>
+            <w:tcW w:w="2440" w:type="dxa"/>
           </w:tcPr>
           <w:p>
             <w:r>
@@ -85,7 +91,7 @@
         </w:tc>
         <w:tc>
           <w:tcPr>
-            <w:tcW w:w="2407" w:type="dxa"/>
+            <w:tcW w:w="2440" w:type="dxa"/>
           </w:tcPr>
           <w:p>
             <w:r>
@@ -96,7 +102,7 @@
         </w:tc>
         <w:tc>
           <w:tcPr>
-            <w:tcW w:w="2407" w:type="dxa"/>
+            <w:tcW w:w="2440" w:type="dxa"/>
           </w:tcPr>
           <w:p>
             <w:r>
@@ -106,9 +112,12 @@
         </w:tc>
       </w:tr>
       <w:tr>
-        <w:tc>
-          <w:tcPr>
-            <w:tcW w:w="2407" w:type="dxa"/>
+        <w:trPr>
+          <w:trHeight w:val="274"/>
+        </w:trPr>
+        <w:tc>
+          <w:tcPr>
+            <w:tcW w:w="2440" w:type="dxa"/>
           </w:tcPr>
           <w:p>
             <w:r>
@@ -118,7 +127,7 @@
         </w:tc>
         <w:tc>
           <w:tcPr>
-            <w:tcW w:w="2407" w:type="dxa"/>
+            <w:tcW w:w="2440" w:type="dxa"/>
           </w:tcPr>
           <w:p>
             <w:r>
@@ -128,7 +137,7 @@
         </w:tc>
         <w:tc>
           <w:tcPr>
-            <w:tcW w:w="2407" w:type="dxa"/>
+            <w:tcW w:w="2440" w:type="dxa"/>
           </w:tcPr>
           <w:p>
             <w:r>
@@ -138,7 +147,7 @@
         </w:tc>
         <w:tc>
           <w:tcPr>
-            <w:tcW w:w="2407" w:type="dxa"/>
+            <w:tcW w:w="2440" w:type="dxa"/>
           </w:tcPr>
           <w:p>
             <w:r>
@@ -148,9 +157,12 @@
         </w:tc>
       </w:tr>
       <w:tr>
-        <w:tc>
-          <w:tcPr>
-            <w:tcW w:w="2407" w:type="dxa"/>
+        <w:trPr>
+          <w:trHeight w:val="259"/>
+        </w:trPr>
+        <w:tc>
+          <w:tcPr>
+            <w:tcW w:w="2440" w:type="dxa"/>
           </w:tcPr>
           <w:p>
             <w:r>
@@ -160,7 +172,7 @@
         </w:tc>
         <w:tc>
           <w:tcPr>
-            <w:tcW w:w="2407" w:type="dxa"/>
+            <w:tcW w:w="2440" w:type="dxa"/>
           </w:tcPr>
           <w:p>
             <w:r>
@@ -170,7 +182,7 @@
         </w:tc>
         <w:tc>
           <w:tcPr>
-            <w:tcW w:w="2407" w:type="dxa"/>
+            <w:tcW w:w="2440" w:type="dxa"/>
           </w:tcPr>
           <w:p>
             <w:r>
@@ -180,7 +192,7 @@
         </w:tc>
         <w:tc>
           <w:tcPr>
-            <w:tcW w:w="2407" w:type="dxa"/>
+            <w:tcW w:w="2440" w:type="dxa"/>
           </w:tcPr>
           <w:p>
             <w:r>
@@ -190,9 +202,12 @@
         </w:tc>
       </w:tr>
       <w:tr>
-        <w:tc>
-          <w:tcPr>
-            <w:tcW w:w="2407" w:type="dxa"/>
+        <w:trPr>
+          <w:trHeight w:val="1099"/>
+        </w:trPr>
+        <w:tc>
+          <w:tcPr>
+            <w:tcW w:w="2440" w:type="dxa"/>
           </w:tcPr>
           <w:p>
             <w:r>
@@ -202,7 +217,7 @@
         </w:tc>
         <w:tc>
           <w:tcPr>
-            <w:tcW w:w="2407" w:type="dxa"/>
+            <w:tcW w:w="2440" w:type="dxa"/>
           </w:tcPr>
           <w:p>
             <w:r>
@@ -222,7 +237,7 @@
         </w:tc>
         <w:tc>
           <w:tcPr>
-            <w:tcW w:w="2407" w:type="dxa"/>
+            <w:tcW w:w="2440" w:type="dxa"/>
           </w:tcPr>
           <w:p>
             <w:r>
@@ -232,7 +247,7 @@
         </w:tc>
         <w:tc>
           <w:tcPr>
-            <w:tcW w:w="2407" w:type="dxa"/>
+            <w:tcW w:w="2440" w:type="dxa"/>
           </w:tcPr>
           <w:p>
             <w:r>
@@ -242,9 +257,12 @@
         </w:tc>
       </w:tr>
       <w:tr>
-        <w:tc>
-          <w:tcPr>
-            <w:tcW w:w="2407" w:type="dxa"/>
+        <w:trPr>
+          <w:trHeight w:val="809"/>
+        </w:trPr>
+        <w:tc>
+          <w:tcPr>
+            <w:tcW w:w="2440" w:type="dxa"/>
           </w:tcPr>
           <w:p>
             <w:r>
@@ -254,17 +272,23 @@
         </w:tc>
         <w:tc>
           <w:tcPr>
-            <w:tcW w:w="2407" w:type="dxa"/>
-          </w:tcPr>
-          <w:p>
-            <w:r>
-              <w:t>Visualizza auto vendute dello stesso modello</w:t>
-            </w:r>
-          </w:p>
-        </w:tc>
-        <w:tc>
-          <w:tcPr>
-            <w:tcW w:w="2407" w:type="dxa"/>
+            <w:tcW w:w="2440" w:type="dxa"/>
+          </w:tcPr>
+          <w:p>
+            <w:r>
+              <w:t>Visualizza</w:t>
+            </w:r>
+            <w:r>
+              <w:t xml:space="preserve"> il numero di</w:t>
+            </w:r>
+            <w:r>
+              <w:t xml:space="preserve"> auto vendute dello stesso modello</w:t>
+            </w:r>
+          </w:p>
+        </w:tc>
+        <w:tc>
+          <w:tcPr>
+            <w:tcW w:w="2440" w:type="dxa"/>
           </w:tcPr>
           <w:p>
             <w:r>
@@ -274,7 +298,7 @@
         </w:tc>
         <w:tc>
           <w:tcPr>
-            <w:tcW w:w="2407" w:type="dxa"/>
+            <w:tcW w:w="2440" w:type="dxa"/>
           </w:tcPr>
           <w:p>
             <w:r>
@@ -284,9 +308,12 @@
         </w:tc>
       </w:tr>
       <w:tr>
-        <w:tc>
-          <w:tcPr>
-            <w:tcW w:w="2407" w:type="dxa"/>
+        <w:trPr>
+          <w:trHeight w:val="1083"/>
+        </w:trPr>
+        <w:tc>
+          <w:tcPr>
+            <w:tcW w:w="2440" w:type="dxa"/>
           </w:tcPr>
           <w:p>
             <w:r>
@@ -296,7 +323,7 @@
         </w:tc>
         <w:tc>
           <w:tcPr>
-            <w:tcW w:w="2407" w:type="dxa"/>
+            <w:tcW w:w="2440" w:type="dxa"/>
           </w:tcPr>
           <w:p>
             <w:r>
@@ -319,7 +346,7 @@
         </w:tc>
         <w:tc>
           <w:tcPr>
-            <w:tcW w:w="2407" w:type="dxa"/>
+            <w:tcW w:w="2440" w:type="dxa"/>
           </w:tcPr>
           <w:p>
             <w:r>
@@ -329,7 +356,7 @@
         </w:tc>
         <w:tc>
           <w:tcPr>
-            <w:tcW w:w="2407" w:type="dxa"/>
+            <w:tcW w:w="2440" w:type="dxa"/>
           </w:tcPr>
           <w:p>
             <w:r>
@@ -339,9 +366,12 @@
         </w:tc>
       </w:tr>
       <w:tr>
-        <w:tc>
-          <w:tcPr>
-            <w:tcW w:w="2407" w:type="dxa"/>
+        <w:trPr>
+          <w:trHeight w:val="824"/>
+        </w:trPr>
+        <w:tc>
+          <w:tcPr>
+            <w:tcW w:w="2440" w:type="dxa"/>
           </w:tcPr>
           <w:p>
             <w:r>
@@ -351,7 +381,7 @@
         </w:tc>
         <w:tc>
           <w:tcPr>
-            <w:tcW w:w="2407" w:type="dxa"/>
+            <w:tcW w:w="2440" w:type="dxa"/>
           </w:tcPr>
           <w:p>
             <w:r>
@@ -366,17 +396,17 @@
         </w:tc>
         <w:tc>
           <w:tcPr>
-            <w:tcW w:w="2407" w:type="dxa"/>
-          </w:tcPr>
-          <w:p>
-            <w:r>
-              <w:t>Tecnologico</w:t>
-            </w:r>
-          </w:p>
-        </w:tc>
-        <w:tc>
-          <w:tcPr>
-            <w:tcW w:w="2407" w:type="dxa"/>
+            <w:tcW w:w="2440" w:type="dxa"/>
+          </w:tcPr>
+          <w:p>
+            <w:r>
+              <w:t>Funzionale</w:t>
+            </w:r>
+          </w:p>
+        </w:tc>
+        <w:tc>
+          <w:tcPr>
+            <w:tcW w:w="2440" w:type="dxa"/>
           </w:tcPr>
           <w:p>
             <w:r>
@@ -386,9 +416,12 @@
         </w:tc>
       </w:tr>
       <w:tr>
-        <w:tc>
-          <w:tcPr>
-            <w:tcW w:w="2407" w:type="dxa"/>
+        <w:trPr>
+          <w:trHeight w:val="534"/>
+        </w:trPr>
+        <w:tc>
+          <w:tcPr>
+            <w:tcW w:w="2440" w:type="dxa"/>
           </w:tcPr>
           <w:p>
             <w:r>
@@ -398,7 +431,7 @@
         </w:tc>
         <w:tc>
           <w:tcPr>
-            <w:tcW w:w="2407" w:type="dxa"/>
+            <w:tcW w:w="2440" w:type="dxa"/>
           </w:tcPr>
           <w:p>
             <w:r>
@@ -408,17 +441,17 @@
         </w:tc>
         <w:tc>
           <w:tcPr>
-            <w:tcW w:w="2407" w:type="dxa"/>
-          </w:tcPr>
-          <w:p>
-            <w:r>
-              <w:t>Tecnologico</w:t>
-            </w:r>
-          </w:p>
-        </w:tc>
-        <w:tc>
-          <w:tcPr>
-            <w:tcW w:w="2407" w:type="dxa"/>
+            <w:tcW w:w="2440" w:type="dxa"/>
+          </w:tcPr>
+          <w:p>
+            <w:r>
+              <w:t>Funzionale</w:t>
+            </w:r>
+          </w:p>
+        </w:tc>
+        <w:tc>
+          <w:tcPr>
+            <w:tcW w:w="2440" w:type="dxa"/>
           </w:tcPr>
           <w:p>
             <w:r>
@@ -428,9 +461,12 @@
         </w:tc>
       </w:tr>
       <w:tr>
-        <w:tc>
-          <w:tcPr>
-            <w:tcW w:w="2407" w:type="dxa"/>
+        <w:trPr>
+          <w:trHeight w:val="534"/>
+        </w:trPr>
+        <w:tc>
+          <w:tcPr>
+            <w:tcW w:w="2440" w:type="dxa"/>
           </w:tcPr>
           <w:p>
             <w:r>
@@ -440,7 +476,7 @@
         </w:tc>
         <w:tc>
           <w:tcPr>
-            <w:tcW w:w="2407" w:type="dxa"/>
+            <w:tcW w:w="2440" w:type="dxa"/>
           </w:tcPr>
           <w:p>
             <w:r>
@@ -456,17 +492,79 @@
         </w:tc>
         <w:tc>
           <w:tcPr>
-            <w:tcW w:w="2407" w:type="dxa"/>
-          </w:tcPr>
-          <w:p>
-            <w:r>
-              <w:t>Tecnologico</w:t>
-            </w:r>
-          </w:p>
-        </w:tc>
-        <w:tc>
-          <w:tcPr>
-            <w:tcW w:w="2407" w:type="dxa"/>
+            <w:tcW w:w="2440" w:type="dxa"/>
+          </w:tcPr>
+          <w:p>
+            <w:r>
+              <w:t>Non f</w:t>
+            </w:r>
+            <w:r>
+              <w:t>unzionale</w:t>
+            </w:r>
+          </w:p>
+        </w:tc>
+        <w:tc>
+          <w:tcPr>
+            <w:tcW w:w="2440" w:type="dxa"/>
+          </w:tcPr>
+          <w:p>
+            <w:r>
+              <w:t>must</w:t>
+            </w:r>
+          </w:p>
+        </w:tc>
+      </w:tr>
+      <w:tr>
+        <w:trPr>
+          <w:trHeight w:val="534"/>
+        </w:trPr>
+        <w:tc>
+          <w:tcPr>
+            <w:tcW w:w="2440" w:type="dxa"/>
+          </w:tcPr>
+          <w:p>
+            <w:r>
+              <w:t>10</w:t>
+            </w:r>
+          </w:p>
+        </w:tc>
+        <w:tc>
+          <w:tcPr>
+            <w:tcW w:w="2440" w:type="dxa"/>
+          </w:tcPr>
+          <w:p>
+            <w:pPr>
+              <w:rPr>
+                <w:rStyle w:val="normaltextrun"/>
+                <w:rFonts w:ascii="Calibri" w:hAnsi="Calibri" w:cs="Calibri"/>
+                <w:color w:val="000000"/>
+                <w:shd w:val="clear" w:color="auto" w:fill="FFFFFF"/>
+              </w:rPr>
+            </w:pPr>
+            <w:r>
+              <w:rPr>
+                <w:rStyle w:val="normaltextrun"/>
+                <w:rFonts w:ascii="Calibri" w:hAnsi="Calibri" w:cs="Calibri"/>
+                <w:color w:val="000000"/>
+                <w:shd w:val="clear" w:color="auto" w:fill="FFFFFF"/>
+              </w:rPr>
+              <w:t>Caricamento dei dati all’avvio dell’applicazione</w:t>
+            </w:r>
+          </w:p>
+        </w:tc>
+        <w:tc>
+          <w:tcPr>
+            <w:tcW w:w="2440" w:type="dxa"/>
+          </w:tcPr>
+          <w:p>
+            <w:r>
+              <w:t>Non funzionale</w:t>
+            </w:r>
+          </w:p>
+        </w:tc>
+        <w:tc>
+          <w:tcPr>
+            <w:tcW w:w="2440" w:type="dxa"/>
           </w:tcPr>
           <w:p>
             <w:r>
@@ -476,15 +574,18 @@
         </w:tc>
       </w:tr>
     </w:tbl>
+    <w:p/>
+    <w:p/>
     <w:p>
       <w:r>
         <w:rPr>
           <w:noProof/>
         </w:rPr>
+        <w:lastRenderedPageBreak/>
         <w:drawing>
-          <wp:inline distT="0" distB="0" distL="0" distR="0" wp14:anchorId="4F0E190D" wp14:editId="7EA33889">
-            <wp:extent cx="6120130" cy="3804920"/>
-            <wp:effectExtent l="0" t="0" r="0" b="5080"/>
+          <wp:inline distT="0" distB="0" distL="0" distR="0" wp14:anchorId="6B0D444D" wp14:editId="3DB10CC2">
+            <wp:extent cx="6120130" cy="3477895"/>
+            <wp:effectExtent l="0" t="0" r="0" b="8255"/>
             <wp:docPr id="1" name="Immagine 1"/>
             <wp:cNvGraphicFramePr>
               <a:graphicFrameLocks xmlns:a="http://schemas.openxmlformats.org/drawingml/2006/main" noChangeAspect="1"/>
@@ -505,7 +606,7 @@
                   <pic:spPr>
                     <a:xfrm>
                       <a:off x="0" y="0"/>
-                      <a:ext cx="6120130" cy="3804920"/>
+                      <a:ext cx="6120130" cy="3477895"/>
                     </a:xfrm>
                     <a:prstGeom prst="rect">
                       <a:avLst/>
@@ -518,6 +619,58 @@
         </w:drawing>
       </w:r>
     </w:p>
+    <w:p/>
+    <w:p/>
+    <w:p/>
+    <w:p/>
+    <w:p/>
+    <w:p/>
+    <w:p/>
+    <w:p>
+      <w:r>
+        <w:rPr>
+          <w:noProof/>
+        </w:rPr>
+        <w:lastRenderedPageBreak/>
+        <w:drawing>
+          <wp:inline distT="0" distB="0" distL="0" distR="0" wp14:anchorId="6E97C392" wp14:editId="25634BDE">
+            <wp:extent cx="6120130" cy="3630295"/>
+            <wp:effectExtent l="0" t="0" r="0" b="8255"/>
+            <wp:docPr id="2" name="Immagine 2"/>
+            <wp:cNvGraphicFramePr>
+              <a:graphicFrameLocks xmlns:a="http://schemas.openxmlformats.org/drawingml/2006/main" noChangeAspect="1"/>
+            </wp:cNvGraphicFramePr>
+            <a:graphic xmlns:a="http://schemas.openxmlformats.org/drawingml/2006/main">
+              <a:graphicData uri="http://schemas.openxmlformats.org/drawingml/2006/picture">
+                <pic:pic xmlns:pic="http://schemas.openxmlformats.org/drawingml/2006/picture">
+                  <pic:nvPicPr>
+                    <pic:cNvPr id="1" name=""/>
+                    <pic:cNvPicPr/>
+                  </pic:nvPicPr>
+                  <pic:blipFill>
+                    <a:blip r:embed="rId5"/>
+                    <a:stretch>
+                      <a:fillRect/>
+                    </a:stretch>
+                  </pic:blipFill>
+                  <pic:spPr>
+                    <a:xfrm>
+                      <a:off x="0" y="0"/>
+                      <a:ext cx="6120130" cy="3630295"/>
+                    </a:xfrm>
+                    <a:prstGeom prst="rect">
+                      <a:avLst/>
+                    </a:prstGeom>
+                  </pic:spPr>
+                </pic:pic>
+              </a:graphicData>
+            </a:graphic>
+          </wp:inline>
+        </w:drawing>
+      </w:r>
+    </w:p>
+    <w:p/>
+    <w:p/>
     <w:sectPr>
       <w:pgSz w:w="11906" w:h="16838"/>
       <w:pgMar w:top="1417" w:right="1134" w:bottom="1134" w:left="1134" w:header="708" w:footer="708" w:gutter="0"/>

</xml_diff>